<commit_message>
Update for 211 assesment setup test enviroment
</commit_message>
<xml_diff>
--- a/User Story.docx
+++ b/User Story.docx
@@ -2,64 +2,15 @@
 <file path=word/document.xml><?xml version="1.0" encoding="utf-8"?>
 <w:document xmlns:wpc="http://schemas.microsoft.com/office/word/2010/wordprocessingCanvas" xmlns:cx="http://schemas.microsoft.com/office/drawing/2014/chartex" xmlns:cx1="http://schemas.microsoft.com/office/drawing/2015/9/8/chartex" xmlns:cx2="http://schemas.microsoft.com/office/drawing/2015/10/21/chartex" xmlns:cx3="http://schemas.microsoft.com/office/drawing/2016/5/9/chartex" xmlns:cx4="http://schemas.microsoft.com/office/drawing/2016/5/10/chartex" xmlns:cx5="http://schemas.microsoft.com/office/drawing/2016/5/11/chartex" xmlns:cx6="http://schemas.microsoft.com/office/drawing/2016/5/12/chartex" xmlns:cx7="http://schemas.microsoft.com/office/drawing/2016/5/13/chartex" xmlns:cx8="http://schemas.microsoft.com/office/drawing/2016/5/14/chartex" xmlns:mc="http://schemas.openxmlformats.org/markup-compatibility/2006" xmlns:aink="http://schemas.microsoft.com/office/drawing/2016/ink" xmlns:am3d="http://schemas.microsoft.com/office/drawing/2017/model3d" xmlns:o="urn:schemas-microsoft-com:office:office" xmlns:oel="http://schemas.microsoft.com/office/2019/extlst" xmlns:r="http://schemas.openxmlformats.org/officeDocument/2006/relationships" xmlns:m="http://schemas.openxmlformats.org/officeDocument/2006/math" xmlns:v="urn:schemas-microsoft-com:vml" xmlns:wp14="http://schemas.microsoft.com/office/word/2010/wordprocessingDrawing" xmlns:wp="http://schemas.openxmlformats.org/drawingml/2006/wordprocessingDrawing" xmlns:w10="urn:schemas-microsoft-com:office:word" xmlns:w="http://schemas.openxmlformats.org/wordprocessingml/2006/main" xmlns:w14="http://schemas.microsoft.com/office/word/2010/wordml" xmlns:w15="http://schemas.microsoft.com/office/word/2012/wordml" xmlns:w16cex="http://schemas.microsoft.com/office/word/2018/wordml/cex" xmlns:w16cid="http://schemas.microsoft.com/office/word/2016/wordml/cid" xmlns:w16="http://schemas.microsoft.com/office/word/2018/wordml" xmlns:w16du="http://schemas.microsoft.com/office/word/2023/wordml/word16du" xmlns:w16sdtdh="http://schemas.microsoft.com/office/word/2020/wordml/sdtdatahash" xmlns:w16sdtfl="http://schemas.microsoft.com/office/word/2024/wordml/sdtformatlock" xmlns:w16se="http://schemas.microsoft.com/office/word/2015/wordml/symex" xmlns:wpg="http://schemas.microsoft.com/office/word/2010/wordprocessingGroup" xmlns:wpi="http://schemas.microsoft.com/office/word/2010/wordprocessingInk" xmlns:wne="http://schemas.microsoft.com/office/word/2006/wordml" xmlns:wps="http://schemas.microsoft.com/office/word/2010/wordprocessingShape" mc:Ignorable="w14 w15 w16se w16cid w16 w16cex w16sdtdh w16sdtfl w16du wp14">
   <w:body>
-    <w:p>
-      <w:r>
-        <w:t xml:space="preserve">User Story – </w:t>
-      </w:r>
-    </w:p>
     <w:p/>
     <w:p>
       <w:r>
-        <w:t xml:space="preserve">When I add a </w:t>
-      </w:r>
-      <w:proofErr w:type="gramStart"/>
-      <w:r>
-        <w:t>workout</w:t>
-      </w:r>
-      <w:proofErr w:type="gramEnd"/>
-      <w:r>
-        <w:t xml:space="preserve"> I want most of the fields has a </w:t>
-      </w:r>
-      <w:proofErr w:type="gramStart"/>
-      <w:r>
-        <w:t>default values</w:t>
-      </w:r>
-      <w:proofErr w:type="gramEnd"/>
-      <w:r>
-        <w:t xml:space="preserve"> so I can quickly log my training session. I want also my fields has </w:t>
-      </w:r>
-      <w:proofErr w:type="gramStart"/>
-      <w:r>
-        <w:t>a</w:t>
-      </w:r>
-      <w:proofErr w:type="gramEnd"/>
-      <w:r>
-        <w:t xml:space="preserve"> input validation so I can fill out accurately</w:t>
-      </w:r>
-    </w:p>
-    <w:p/>
-    <w:p>
-      <w:r>
-        <w:t>1. Workout Container (</w:t>
-      </w:r>
-      <w:proofErr w:type="spellStart"/>
-      <w:r>
-        <w:t>WorkoutManager</w:t>
-      </w:r>
-      <w:proofErr w:type="spellEnd"/>
-      <w:r>
-        <w:t xml:space="preserve"> class)</w:t>
-      </w:r>
-    </w:p>
-    <w:p>
-      <w:r>
-        <w:t>As a user</w:t>
-      </w:r>
-      <w:r>
-        <w:t>,</w:t>
-      </w:r>
-      <w:r>
-        <w:t xml:space="preserve"> I want a workout manager that is centralized so I can access and manage all my training session in one place.</w:t>
+        <w:t>1. Workout Container (WorkoutManager class)</w:t>
+      </w:r>
+    </w:p>
+    <w:p>
+      <w:r>
+        <w:t>As a user, I want a workout manager that is centralized so I can access and manage all my training session in one place.</w:t>
       </w:r>
     </w:p>
     <w:p>
@@ -79,15 +30,7 @@
     </w:p>
     <w:p>
       <w:r>
-        <w:t xml:space="preserve">As a user, I want an app that can sort based on type, duration, or date so I can </w:t>
-      </w:r>
-      <w:proofErr w:type="spellStart"/>
-      <w:r>
-        <w:t>organise</w:t>
-      </w:r>
-      <w:proofErr w:type="spellEnd"/>
-      <w:r>
-        <w:t xml:space="preserve"> and review all my workouts efficiently</w:t>
+        <w:t>As a user, I want an app that can sort based on type, duration, or date so I can organise and review all my workouts efficiently</w:t>
       </w:r>
       <w:r>
         <w:t>.</w:t>
@@ -105,10 +48,7 @@
     </w:p>
     <w:p>
       <w:r>
-        <w:t xml:space="preserve">As a user, I want to search for or filter workouts </w:t>
-      </w:r>
-      <w:r>
-        <w:t>based on categories, so that I can find may session easily.</w:t>
+        <w:t>As a user, I want to search for or filter workouts based on categories, so that I can find may session easily.</w:t>
       </w:r>
     </w:p>
     <w:p>
@@ -118,62 +58,28 @@
     </w:p>
     <w:p>
       <w:r>
-        <w:t xml:space="preserve">As a user, I want to delete my workouts that I no longer need or have finished so that I can see </w:t>
-      </w:r>
-      <w:proofErr w:type="gramStart"/>
-      <w:r>
-        <w:t>all of</w:t>
-      </w:r>
-      <w:proofErr w:type="gramEnd"/>
-      <w:r>
-        <w:t xml:space="preserve"> my workouts that I needed.</w:t>
-      </w:r>
-    </w:p>
-    <w:p>
-      <w:r>
-        <w:t xml:space="preserve">6. Save to </w:t>
-      </w:r>
-      <w:proofErr w:type="spellStart"/>
-      <w:r>
-        <w:t>LocalStorage</w:t>
-      </w:r>
-      <w:proofErr w:type="spellEnd"/>
-    </w:p>
-    <w:p>
-      <w:r>
-        <w:t xml:space="preserve"> As a user, I want all my workouts to be saved automatically to </w:t>
-      </w:r>
-      <w:proofErr w:type="spellStart"/>
-      <w:r>
-        <w:t>LocalStorage</w:t>
-      </w:r>
-      <w:proofErr w:type="spellEnd"/>
-      <w:r>
-        <w:t>, so that my data persists between sessions.</w:t>
+        <w:t>As a user, I want to delete my workouts that I no longer need or have finished so that I can see all of my workouts that I needed.</w:t>
+      </w:r>
+    </w:p>
+    <w:p>
+      <w:r>
+        <w:t>6. Save to LocalStorage</w:t>
+      </w:r>
+    </w:p>
+    <w:p>
+      <w:r>
+        <w:t xml:space="preserve"> As a user, I want all my workouts to be saved automatically to LocalStorage, so that my data persists between sessions.</w:t>
       </w:r>
     </w:p>
     <w:p/>
     <w:p>
       <w:r>
-        <w:t xml:space="preserve">7. Load from </w:t>
-      </w:r>
-      <w:proofErr w:type="spellStart"/>
-      <w:r>
-        <w:t>LocalStorage</w:t>
-      </w:r>
-      <w:proofErr w:type="spellEnd"/>
-    </w:p>
-    <w:p>
-      <w:r>
-        <w:t xml:space="preserve">As a user, I want the app to load my saved workouts from </w:t>
-      </w:r>
-      <w:proofErr w:type="spellStart"/>
-      <w:r>
-        <w:t>LocalStorage</w:t>
-      </w:r>
-      <w:proofErr w:type="spellEnd"/>
-      <w:r>
-        <w:t xml:space="preserve"> when it starts, so that I don’t lose any data.</w:t>
+        <w:t>7. Load from LocalStorage</w:t>
+      </w:r>
+    </w:p>
+    <w:p>
+      <w:r>
+        <w:t>As a user, I want the app to load my saved workouts from LocalStorage when it starts, so that I don’t lose any data.</w:t>
       </w:r>
     </w:p>
     <w:p/>
@@ -190,92 +96,79 @@
     <w:p/>
     <w:p>
       <w:r>
+        <w:t>9. Revert Changes During Edit</w:t>
+      </w:r>
+    </w:p>
+    <w:p>
+      <w:r>
+        <w:t xml:space="preserve"> As a user, I want the ability to cancel changes while editing a workout, so that I don’t accidentally save unwanted edits.</w:t>
+      </w:r>
+    </w:p>
+    <w:p/>
+    <w:p>
+      <w:r>
         <w:lastRenderedPageBreak/>
-        <w:t>9. Revert Changes During Edit</w:t>
-      </w:r>
-    </w:p>
-    <w:p>
-      <w:r>
-        <w:t xml:space="preserve"> As a user, I want the ability to cancel changes while editing a workout, so that I don’t accidentally save unwanted edits.</w:t>
+        <w:t>10. Input Validation</w:t>
+      </w:r>
+    </w:p>
+    <w:p>
+      <w:r>
+        <w:t xml:space="preserve"> As a user, I want the app to validate my inputs (e.g., positive numbers for duration), so that I don’t save invalid data.</w:t>
       </w:r>
     </w:p>
     <w:p/>
     <w:p>
       <w:r>
-        <w:t>10. Input Validation</w:t>
-      </w:r>
-    </w:p>
-    <w:p>
-      <w:r>
-        <w:t xml:space="preserve"> As a user, I want the app to validate my inputs (e.g., positive numbers for duration), so that I don’t save invalid data.</w:t>
+        <w:t>11. Calculation Within a Workout</w:t>
+      </w:r>
+    </w:p>
+    <w:p>
+      <w:r>
+        <w:t>As a user, I want each workout to calculate average pace (e.g., min/km), so that I can evaluate performance for that session.</w:t>
       </w:r>
     </w:p>
     <w:p/>
     <w:p>
       <w:r>
-        <w:t>11. Calculation Within a Workout</w:t>
-      </w:r>
-    </w:p>
-    <w:p>
-      <w:r>
-        <w:t>As a user, I want each workout to calculate average pace (e.g., min/km), so that I can evaluate performance for that session.</w:t>
+        <w:t>12. Calculation Across Workouts</w:t>
+      </w:r>
+    </w:p>
+    <w:p>
+      <w:r>
+        <w:t>As a user, I want the app to calculate total distance and duration over all workouts, so that I can track overall progress.</w:t>
       </w:r>
     </w:p>
     <w:p/>
     <w:p>
       <w:r>
-        <w:t>12. Calculation Across Workouts</w:t>
-      </w:r>
-    </w:p>
-    <w:p>
-      <w:r>
-        <w:t>As a user, I want the app to calculate total distance and duration over all workouts, so that I can track overall progress.</w:t>
+        <w:t>13. Default Values for New Workout</w:t>
+      </w:r>
+    </w:p>
+    <w:p>
+      <w:r>
+        <w:t>As a user, I want the new workout form to include default values (e.g., today’s date, 30 minutes duration), so that I can log workouts faster.</w:t>
       </w:r>
     </w:p>
     <w:p/>
     <w:p>
       <w:r>
-        <w:t>13. Default Values for New Workout</w:t>
-      </w:r>
-    </w:p>
-    <w:p>
-      <w:r>
-        <w:t>As a user, I want the new workout form to include default values (e.g., today’s date, 30 minutes duration), so that I can log workouts faster.</w:t>
+        <w:t>14. Get All Workouts</w:t>
+      </w:r>
+    </w:p>
+    <w:p>
+      <w:r>
+        <w:t>As a user, I want a method to get a list of all my workouts, so that I can review my complete training history.</w:t>
       </w:r>
     </w:p>
     <w:p/>
     <w:p>
       <w:r>
-        <w:t>14. Get All Workouts</w:t>
-      </w:r>
-    </w:p>
-    <w:p>
-      <w:r>
-        <w:t>As a user, I want a method to get a list of all my workouts, so that I can review my complete training history.</w:t>
-      </w:r>
-    </w:p>
-    <w:p/>
-    <w:p>
-      <w:r>
-        <w:t xml:space="preserve">15. CRUD via </w:t>
-      </w:r>
-      <w:proofErr w:type="spellStart"/>
-      <w:r>
-        <w:t>IndexedDB</w:t>
-      </w:r>
-      <w:proofErr w:type="spellEnd"/>
-    </w:p>
-    <w:p>
-      <w:r>
-        <w:t xml:space="preserve">As a user, I want the option to store workouts in </w:t>
-      </w:r>
-      <w:proofErr w:type="spellStart"/>
-      <w:r>
-        <w:t>IndexedDB</w:t>
-      </w:r>
-      <w:proofErr w:type="spellEnd"/>
-      <w:r>
-        <w:t xml:space="preserve"> for more scalable storage, so that I can manage larger datasets securely.</w:t>
+        <w:t>15. CRUD via IndexedDB</w:t>
+      </w:r>
+    </w:p>
+    <w:p>
+      <w:r>
+        <w:t>As a user, I want the option to store workouts in IndexedDB for more scalable storage, so that I can manage larger datasets securely.</w:t>
       </w:r>
     </w:p>
     <w:p/>
@@ -901,6 +794,7 @@
   <w:style w:type="character" w:default="1" w:styleId="DefaultParagraphFont">
     <w:name w:val="Default Paragraph Font"/>
     <w:uiPriority w:val="1"/>
+    <w:semiHidden/>
     <w:unhideWhenUsed/>
   </w:style>
   <w:style w:type="table" w:default="1" w:styleId="TableNormal">

</xml_diff>